<commit_message>
Finished project proposal document
</commit_message>
<xml_diff>
--- a/CS278 Project Proposal Form.docx
+++ b/CS278 Project Proposal Form.docx
@@ -356,18 +356,74 @@
           <w:szCs w:val="24"/>
         </w:rPr>
       </w:pPr>
+    </w:p>
+    <w:p>
+      <w:pPr>
+        <w:spacing w:after="0" w:line="240" w:lineRule="auto"/>
+        <w:rPr>
+          <w:rFonts w:ascii="Calibri" w:eastAsia="Times New Roman" w:hAnsi="Calibri" w:cs="Calibri"/>
+          <w:sz w:val="24"/>
+          <w:szCs w:val="24"/>
+        </w:rPr>
+      </w:pPr>
+      <w:r>
+        <w:rPr>
+          <w:rFonts w:ascii="Calibri" w:eastAsia="Times New Roman" w:hAnsi="Calibri" w:cs="Calibri"/>
+          <w:sz w:val="24"/>
+          <w:szCs w:val="24"/>
+        </w:rPr>
+        <w:t xml:space="preserve">The goal will be to build a pong game. There will be two </w:t>
+      </w:r>
+      <w:r>
+        <w:rPr>
+          <w:rFonts w:ascii="Calibri" w:eastAsia="Times New Roman" w:hAnsi="Calibri" w:cs="Calibri"/>
+          <w:sz w:val="24"/>
+          <w:szCs w:val="24"/>
+        </w:rPr>
+        <w:t>keyboard-controlled</w:t>
+      </w:r>
+      <w:r>
+        <w:rPr>
+          <w:rFonts w:ascii="Calibri" w:eastAsia="Times New Roman" w:hAnsi="Calibri" w:cs="Calibri"/>
+          <w:sz w:val="24"/>
+          <w:szCs w:val="24"/>
+        </w:rPr>
+        <w:t xml:space="preserve"> paddles and a ball that can be passed back and forth. </w:t>
+      </w:r>
+      <w:r>
+        <w:rPr>
+          <w:rFonts w:ascii="Calibri" w:eastAsia="Times New Roman" w:hAnsi="Calibri" w:cs="Calibri"/>
+          <w:sz w:val="24"/>
+          <w:szCs w:val="24"/>
+        </w:rPr>
+        <w:t>In addition, t</w:t>
+      </w:r>
+      <w:r>
+        <w:rPr>
+          <w:rFonts w:ascii="Calibri" w:eastAsia="Times New Roman" w:hAnsi="Calibri" w:cs="Calibri"/>
+          <w:sz w:val="24"/>
+          <w:szCs w:val="24"/>
+        </w:rPr>
+        <w:t>here will be score keeping</w:t>
+      </w:r>
+      <w:r>
+        <w:rPr>
+          <w:rFonts w:ascii="Calibri" w:eastAsia="Times New Roman" w:hAnsi="Calibri" w:cs="Calibri"/>
+          <w:sz w:val="24"/>
+          <w:szCs w:val="24"/>
+        </w:rPr>
+        <w:t>,</w:t>
+      </w:r>
+      <w:r>
+        <w:rPr>
+          <w:rFonts w:ascii="Calibri" w:eastAsia="Times New Roman" w:hAnsi="Calibri" w:cs="Calibri"/>
+          <w:sz w:val="24"/>
+          <w:szCs w:val="24"/>
+        </w:rPr>
+        <w:t xml:space="preserve"> and the game will track when the ball goes out of bounds (didn’t hit a paddle).</w:t>
+      </w:r>
       <w:bookmarkStart w:id="0" w:name="_GoBack"/>
       <w:bookmarkEnd w:id="0"/>
-    </w:p>
-    <w:p>
-      <w:pPr>
-        <w:spacing w:after="0" w:line="240" w:lineRule="auto"/>
-        <w:rPr>
-          <w:rFonts w:ascii="Calibri" w:eastAsia="Times New Roman" w:hAnsi="Calibri" w:cs="Calibri"/>
-          <w:sz w:val="24"/>
-          <w:szCs w:val="24"/>
-        </w:rPr>
-      </w:pPr>
     </w:p>
     <w:p>
       <w:pPr>
@@ -485,7 +541,59 @@
         <w:t>List of features listed in order of increasing complexity</w:t>
       </w:r>
     </w:p>
-    <w:p/>
+    <w:p>
+      <w:pPr>
+        <w:pStyle w:val="ListParagraph"/>
+        <w:numPr>
+          <w:ilvl w:val="0"/>
+          <w:numId w:val="1"/>
+        </w:numPr>
+      </w:pPr>
+      <w:r>
+        <w:t>Bounce a ball back and forth over screen</w:t>
+      </w:r>
+    </w:p>
+    <w:p>
+      <w:pPr>
+        <w:pStyle w:val="ListParagraph"/>
+        <w:numPr>
+          <w:ilvl w:val="0"/>
+          <w:numId w:val="1"/>
+        </w:numPr>
+      </w:pPr>
+      <w:r>
+        <w:t>Movable paddles</w:t>
+      </w:r>
+    </w:p>
+    <w:p>
+      <w:pPr>
+        <w:pStyle w:val="ListParagraph"/>
+        <w:numPr>
+          <w:ilvl w:val="0"/>
+          <w:numId w:val="1"/>
+        </w:numPr>
+      </w:pPr>
+      <w:r>
+        <w:t>Ability to lose the game</w:t>
+      </w:r>
+    </w:p>
+    <w:p>
+      <w:pPr>
+        <w:pStyle w:val="ListParagraph"/>
+        <w:numPr>
+          <w:ilvl w:val="0"/>
+          <w:numId w:val="1"/>
+        </w:numPr>
+      </w:pPr>
+      <w:r>
+        <w:t>Keep track of score</w:t>
+      </w:r>
+    </w:p>
+    <w:p>
+      <w:pPr>
+        <w:pStyle w:val="ListParagraph"/>
+      </w:pPr>
+    </w:p>
     <w:sectPr>
       <w:pgSz w:w="12240" w:h="15840"/>
       <w:pgMar w:top="1440" w:right="1440" w:bottom="1440" w:left="1440" w:header="720" w:footer="720" w:gutter="0"/>
@@ -494,6 +602,127 @@
     </w:sectPr>
   </w:body>
 </w:document>
+</file>
+
+<file path=word/numbering.xml><?xml version="1.0" encoding="utf-8"?>
+<w:numbering xmlns:wpc="http://schemas.microsoft.com/office/word/2010/wordprocessingCanvas" xmlns:cx="http://schemas.microsoft.com/office/drawing/2014/chartex" xmlns:cx1="http://schemas.microsoft.com/office/drawing/2015/9/8/chartex" xmlns:cx2="http://schemas.microsoft.com/office/drawing/2015/10/21/chartex" xmlns:cx3="http://schemas.microsoft.com/office/drawing/2016/5/9/chartex" xmlns:cx4="http://schemas.microsoft.com/office/drawing/2016/5/10/chartex" xmlns:cx5="http://schemas.microsoft.com/office/drawing/2016/5/11/chartex" xmlns:cx6="http://schemas.microsoft.com/office/drawing/2016/5/12/chartex" xmlns:cx7="http://schemas.microsoft.com/office/drawing/2016/5/13/chartex" xmlns:cx8="http://schemas.microsoft.com/office/drawing/2016/5/14/chartex" xmlns:mc="http://schemas.openxmlformats.org/markup-compatibility/2006" xmlns:aink="http://schemas.microsoft.com/office/drawing/2016/ink" xmlns:am3d="http://schemas.microsoft.com/office/drawing/2017/model3d" xmlns:o="urn:schemas-microsoft-com:office:office" xmlns:r="http://schemas.openxmlformats.org/officeDocument/2006/relationships" xmlns:m="http://schemas.openxmlformats.org/officeDocument/2006/math" xmlns:v="urn:schemas-microsoft-com:vml" xmlns:wp14="http://schemas.microsoft.com/office/word/2010/wordprocessingDrawing" xmlns:wp="http://schemas.openxmlformats.org/drawingml/2006/wordprocessingDrawing" xmlns:w10="urn:schemas-microsoft-com:office:word" xmlns:w="http://schemas.openxmlformats.org/wordprocessingml/2006/main" xmlns:w14="http://schemas.microsoft.com/office/word/2010/wordml" xmlns:w15="http://schemas.microsoft.com/office/word/2012/wordml" xmlns:w16cid="http://schemas.microsoft.com/office/word/2016/wordml/cid" xmlns:w16se="http://schemas.microsoft.com/office/word/2015/wordml/symex" xmlns:wpg="http://schemas.microsoft.com/office/word/2010/wordprocessingGroup" xmlns:wpi="http://schemas.microsoft.com/office/word/2010/wordprocessingInk" xmlns:wne="http://schemas.microsoft.com/office/word/2006/wordml" xmlns:wps="http://schemas.microsoft.com/office/word/2010/wordprocessingShape" mc:Ignorable="w14 w15 w16se w16cid wp14">
+  <w:abstractNum w:abstractNumId="0" w15:restartNumberingAfterBreak="0">
+    <w:nsid w:val="586E31B3"/>
+    <w:multiLevelType w:val="hybridMultilevel"/>
+    <w:tmpl w:val="DFC65050"/>
+    <w:lvl w:ilvl="0" w:tplc="04090001">
+      <w:start w:val="1"/>
+      <w:numFmt w:val="bullet"/>
+      <w:lvlText w:val=""/>
+      <w:lvlJc w:val="left"/>
+      <w:pPr>
+        <w:ind w:left="720" w:hanging="360"/>
+      </w:pPr>
+      <w:rPr>
+        <w:rFonts w:ascii="Symbol" w:hAnsi="Symbol" w:hint="default"/>
+      </w:rPr>
+    </w:lvl>
+    <w:lvl w:ilvl="1" w:tplc="04090003" w:tentative="1">
+      <w:start w:val="1"/>
+      <w:numFmt w:val="bullet"/>
+      <w:lvlText w:val="o"/>
+      <w:lvlJc w:val="left"/>
+      <w:pPr>
+        <w:ind w:left="1440" w:hanging="360"/>
+      </w:pPr>
+      <w:rPr>
+        <w:rFonts w:ascii="Courier New" w:hAnsi="Courier New" w:hint="default"/>
+      </w:rPr>
+    </w:lvl>
+    <w:lvl w:ilvl="2" w:tplc="04090005" w:tentative="1">
+      <w:start w:val="1"/>
+      <w:numFmt w:val="bullet"/>
+      <w:lvlText w:val=""/>
+      <w:lvlJc w:val="left"/>
+      <w:pPr>
+        <w:ind w:left="2160" w:hanging="360"/>
+      </w:pPr>
+      <w:rPr>
+        <w:rFonts w:ascii="Wingdings" w:hAnsi="Wingdings" w:hint="default"/>
+      </w:rPr>
+    </w:lvl>
+    <w:lvl w:ilvl="3" w:tplc="04090001" w:tentative="1">
+      <w:start w:val="1"/>
+      <w:numFmt w:val="bullet"/>
+      <w:lvlText w:val=""/>
+      <w:lvlJc w:val="left"/>
+      <w:pPr>
+        <w:ind w:left="2880" w:hanging="360"/>
+      </w:pPr>
+      <w:rPr>
+        <w:rFonts w:ascii="Symbol" w:hAnsi="Symbol" w:hint="default"/>
+      </w:rPr>
+    </w:lvl>
+    <w:lvl w:ilvl="4" w:tplc="04090003" w:tentative="1">
+      <w:start w:val="1"/>
+      <w:numFmt w:val="bullet"/>
+      <w:lvlText w:val="o"/>
+      <w:lvlJc w:val="left"/>
+      <w:pPr>
+        <w:ind w:left="3600" w:hanging="360"/>
+      </w:pPr>
+      <w:rPr>
+        <w:rFonts w:ascii="Courier New" w:hAnsi="Courier New" w:hint="default"/>
+      </w:rPr>
+    </w:lvl>
+    <w:lvl w:ilvl="5" w:tplc="04090005" w:tentative="1">
+      <w:start w:val="1"/>
+      <w:numFmt w:val="bullet"/>
+      <w:lvlText w:val=""/>
+      <w:lvlJc w:val="left"/>
+      <w:pPr>
+        <w:ind w:left="4320" w:hanging="360"/>
+      </w:pPr>
+      <w:rPr>
+        <w:rFonts w:ascii="Wingdings" w:hAnsi="Wingdings" w:hint="default"/>
+      </w:rPr>
+    </w:lvl>
+    <w:lvl w:ilvl="6" w:tplc="04090001" w:tentative="1">
+      <w:start w:val="1"/>
+      <w:numFmt w:val="bullet"/>
+      <w:lvlText w:val=""/>
+      <w:lvlJc w:val="left"/>
+      <w:pPr>
+        <w:ind w:left="5040" w:hanging="360"/>
+      </w:pPr>
+      <w:rPr>
+        <w:rFonts w:ascii="Symbol" w:hAnsi="Symbol" w:hint="default"/>
+      </w:rPr>
+    </w:lvl>
+    <w:lvl w:ilvl="7" w:tplc="04090003" w:tentative="1">
+      <w:start w:val="1"/>
+      <w:numFmt w:val="bullet"/>
+      <w:lvlText w:val="o"/>
+      <w:lvlJc w:val="left"/>
+      <w:pPr>
+        <w:ind w:left="5760" w:hanging="360"/>
+      </w:pPr>
+      <w:rPr>
+        <w:rFonts w:ascii="Courier New" w:hAnsi="Courier New" w:hint="default"/>
+      </w:rPr>
+    </w:lvl>
+    <w:lvl w:ilvl="8" w:tplc="04090005" w:tentative="1">
+      <w:start w:val="1"/>
+      <w:numFmt w:val="bullet"/>
+      <w:lvlText w:val=""/>
+      <w:lvlJc w:val="left"/>
+      <w:pPr>
+        <w:ind w:left="6480" w:hanging="360"/>
+      </w:pPr>
+      <w:rPr>
+        <w:rFonts w:ascii="Wingdings" w:hAnsi="Wingdings" w:hint="default"/>
+      </w:rPr>
+    </w:lvl>
+  </w:abstractNum>
+  <w:num w:numId="1">
+    <w:abstractNumId w:val="0"/>
+  </w:num>
+</w:numbering>
 </file>
 
 <file path=word/styles.xml><?xml version="1.0" encoding="utf-8"?>
@@ -781,15 +1010,10 @@
     <w:lsdException w:name="Book Title" w:uiPriority="33" w:qFormat="1"/>
     <w:lsdException w:name="Bibliography" w:semiHidden="1" w:uiPriority="37" w:unhideWhenUsed="1"/>
     <w:lsdException w:name="TOC Heading" w:semiHidden="1" w:uiPriority="39" w:unhideWhenUsed="1" w:qFormat="1"/>
-    <w:lsdException w:name="Plain Table 1" w:uiPriority="41"/>
-    <w:lsdException w:name="Plain Table 2" w:uiPriority="42"/>
-    <w:lsdException w:name="Plain Table 3" w:uiPriority="43"/>
-    <w:lsdException w:name="Plain Table 4" w:uiPriority="44"/>
-    <w:lsdException w:name="Plain Table 5" w:uiPriority="45"/>
-    <w:lsdException w:name="Grid Table Light" w:uiPriority="40"/>
-    <w:lsdException w:name="Grid Table 1 Light" w:uiPriority="46"/>
-    <w:lsdException w:name="Grid Table 2" w:uiPriority="47"/>
-    <w:lsdException w:name="Grid Table 3" w:uiPriority="48"/>
+    <w:lsdException w:name="Grid Table Light" w:semiHidden="1" w:unhideWhenUsed="1"/>
+    <w:lsdException w:name="Grid Table 1 Light" w:semiHidden="1" w:unhideWhenUsed="1"/>
+    <w:lsdException w:name="Grid Table 2" w:semiHidden="1" w:unhideWhenUsed="1"/>
+    <w:lsdException w:name="Grid Table 3" w:semiHidden="1" w:unhideWhenUsed="1"/>
     <w:lsdException w:name="Grid Table 4" w:uiPriority="49"/>
     <w:lsdException w:name="Grid Table 5 Dark" w:uiPriority="50"/>
     <w:lsdException w:name="Grid Table 6 Colorful" w:uiPriority="51"/>
@@ -893,6 +1117,7 @@
   <w:style w:type="paragraph" w:default="1" w:styleId="Normal">
     <w:name w:val="Normal"/>
     <w:qFormat/>
+    <w:rsid w:val="00B11945"/>
   </w:style>
   <w:style w:type="character" w:default="1" w:styleId="DefaultParagraphFont">
     <w:name w:val="Default Paragraph Font"/>
@@ -920,6 +1145,17 @@
     <w:uiPriority w:val="99"/>
     <w:semiHidden/>
     <w:unhideWhenUsed/>
+  </w:style>
+  <w:style w:type="paragraph" w:styleId="ListParagraph">
+    <w:name w:val="List Paragraph"/>
+    <w:basedOn w:val="Normal"/>
+    <w:uiPriority w:val="34"/>
+    <w:qFormat/>
+    <w:rsid w:val="003275A9"/>
+    <w:pPr>
+      <w:ind w:left="720"/>
+      <w:contextualSpacing/>
+    </w:pPr>
   </w:style>
 </w:styles>
 </file>
@@ -967,7 +1203,7 @@
     </a:clrScheme>
     <a:fontScheme name="Office">
       <a:majorFont>
-        <a:latin typeface="Calibri Light" panose="020F0302020204030204"/>
+        <a:latin typeface="Calibri Light"/>
         <a:ea typeface=""/>
         <a:cs typeface=""/>
         <a:font script="Jpan" typeface="游ゴシック Light"/>
@@ -1019,7 +1255,7 @@
         <a:font script="Tfng" typeface="Ebrima"/>
       </a:majorFont>
       <a:minorFont>
-        <a:latin typeface="Calibri" panose="020F0502020204030204"/>
+        <a:latin typeface="Calibri"/>
         <a:ea typeface=""/>
         <a:cs typeface=""/>
         <a:font script="Jpan" typeface="游明朝"/>

</xml_diff>